<commit_message>
Adicionando o arquivo do Product Backlog
</commit_message>
<xml_diff>
--- a/documentacao/Documentação Ubaturismo.docx
+++ b/documentacao/Documentação Ubaturismo.docx
@@ -1624,6 +1624,13 @@
         </w:rPr>
         <w:t xml:space="preserve">cipal de Meio Ambiente, </w:t>
       </w:r>
+      <w:r>
+        <w:rPr>
+          <w:rFonts w:ascii="Arial" w:eastAsiaTheme="minorEastAsia" w:hAnsi="Arial" w:cs="Arial"/>
+          <w:color w:val="000000" w:themeColor="text1"/>
+        </w:rPr>
+        <w:t>inclui projetos para a preservação ambiental, contribuindo com a fauna e a flora do município de Ubatuba.</w:t>
+      </w:r>
     </w:p>
     <w:p>
       <w:pPr>
@@ -1660,7 +1667,6 @@
           <w:bCs/>
           <w:color w:val="000000" w:themeColor="text1"/>
         </w:rPr>
-        <w:lastRenderedPageBreak/>
         <w:t xml:space="preserve">Situação </w:t>
       </w:r>
       <w:r>
@@ -1898,23 +1904,7 @@
           <w:rFonts w:ascii="Arial" w:eastAsiaTheme="minorEastAsia" w:hAnsi="Arial" w:cs="Arial"/>
           <w:color w:val="000000" w:themeColor="text1"/>
         </w:rPr>
-        <w:t xml:space="preserve">Ubatuba foi incluída em uma lista do </w:t>
-      </w:r>
-      <w:proofErr w:type="spellStart"/>
-      <w:r>
-        <w:rPr>
-          <w:rFonts w:ascii="Arial" w:eastAsiaTheme="minorEastAsia" w:hAnsi="Arial" w:cs="Arial"/>
-          <w:color w:val="000000" w:themeColor="text1"/>
-        </w:rPr>
-        <w:t>Airbnb</w:t>
-      </w:r>
-      <w:proofErr w:type="spellEnd"/>
-      <w:r>
-        <w:rPr>
-          <w:rFonts w:ascii="Arial" w:eastAsiaTheme="minorEastAsia" w:hAnsi="Arial" w:cs="Arial"/>
-          <w:color w:val="000000" w:themeColor="text1"/>
-        </w:rPr>
-        <w:t xml:space="preserve"> de 10 destinos que serão tendência na primavera de 2025 no hemisfério norte</w:t>
+        <w:t>Ubatuba foi incluída em uma lista do Airbnb de 10 destinos que serão tendência na primavera de 2025 no hemisfério norte</w:t>
       </w:r>
       <w:r>
         <w:rPr>
@@ -1928,72 +1918,15 @@
           <w:rFonts w:ascii="Arial" w:eastAsiaTheme="minorEastAsia" w:hAnsi="Arial" w:cs="Arial"/>
           <w:color w:val="000000" w:themeColor="text1"/>
         </w:rPr>
-        <w:t>o que comprova ainda mais essa tendência</w:t>
-      </w:r>
-    </w:p>
-    <w:p>
-      <w:pPr>
-        <w:jc w:val="both"/>
-        <w:rPr>
-          <w:rFonts w:ascii="Arial" w:eastAsiaTheme="minorEastAsia" w:hAnsi="Arial" w:cs="Arial"/>
-          <w:color w:val="000000" w:themeColor="text1"/>
-        </w:rPr>
-      </w:pPr>
-      <w:r>
-        <w:rPr>
-          <w:rFonts w:ascii="Arial" w:eastAsiaTheme="minorEastAsia" w:hAnsi="Arial" w:cs="Arial"/>
-          <w:color w:val="000000" w:themeColor="text1"/>
-        </w:rPr>
-        <w:t xml:space="preserve">Projeto </w:t>
-      </w:r>
-      <w:proofErr w:type="spellStart"/>
-      <w:r>
-        <w:rPr>
-          <w:rFonts w:ascii="Arial" w:eastAsiaTheme="minorEastAsia" w:hAnsi="Arial" w:cs="Arial"/>
-          <w:color w:val="000000" w:themeColor="text1"/>
-        </w:rPr>
-        <w:t>tamar</w:t>
-      </w:r>
-      <w:proofErr w:type="spellEnd"/>
-      <w:r>
-        <w:rPr>
-          <w:rFonts w:ascii="Arial" w:eastAsiaTheme="minorEastAsia" w:hAnsi="Arial" w:cs="Arial"/>
-          <w:color w:val="000000" w:themeColor="text1"/>
-        </w:rPr>
-        <w:t xml:space="preserve">, aquário de </w:t>
-      </w:r>
-      <w:proofErr w:type="spellStart"/>
-      <w:r>
-        <w:rPr>
-          <w:rFonts w:ascii="Arial" w:eastAsiaTheme="minorEastAsia" w:hAnsi="Arial" w:cs="Arial"/>
-          <w:color w:val="000000" w:themeColor="text1"/>
-        </w:rPr>
-        <w:t>ubatuba</w:t>
-      </w:r>
-      <w:proofErr w:type="spellEnd"/>
-      <w:r>
-        <w:rPr>
-          <w:rFonts w:ascii="Arial" w:eastAsiaTheme="minorEastAsia" w:hAnsi="Arial" w:cs="Arial"/>
-          <w:color w:val="000000" w:themeColor="text1"/>
-        </w:rPr>
-        <w:t>,</w:t>
-      </w:r>
-      <w:r>
-        <w:rPr>
-          <w:rFonts w:ascii="Arial" w:eastAsiaTheme="minorEastAsia" w:hAnsi="Arial" w:cs="Arial"/>
-          <w:color w:val="000000" w:themeColor="text1"/>
-        </w:rPr>
-        <w:t>.</w:t>
-      </w:r>
-    </w:p>
-    <w:p>
-      <w:pPr>
-        <w:jc w:val="both"/>
-        <w:rPr>
-          <w:rFonts w:ascii="Arial" w:eastAsiaTheme="minorEastAsia" w:hAnsi="Arial" w:cs="Arial"/>
-          <w:color w:val="000000" w:themeColor="text1"/>
-        </w:rPr>
-      </w:pPr>
+        <w:t>o que comprova ainda mais essa tendênci</w:t>
+      </w:r>
+      <w:r>
+        <w:rPr>
+          <w:rFonts w:ascii="Arial" w:eastAsiaTheme="minorEastAsia" w:hAnsi="Arial" w:cs="Arial"/>
+          <w:color w:val="000000" w:themeColor="text1"/>
+        </w:rPr>
+        <w:t>a.</w:t>
+      </w:r>
     </w:p>
     <w:p>
       <w:pPr>
@@ -2287,6 +2220,7 @@
           <w:bCs/>
           <w:color w:val="000000" w:themeColor="text1"/>
         </w:rPr>
+        <w:lastRenderedPageBreak/>
         <w:t>Resultado Esperado</w:t>
       </w:r>
     </w:p>
@@ -2768,30 +2702,8 @@
         <w:rPr>
           <w:rFonts w:ascii="Arial" w:eastAsia="Arial" w:hAnsi="Arial" w:cs="Arial"/>
         </w:rPr>
-        <w:t xml:space="preserve">Design gráfico: </w:t>
-      </w:r>
-      <w:proofErr w:type="spellStart"/>
-      <w:r>
-        <w:rPr>
-          <w:rFonts w:ascii="Arial" w:eastAsia="Arial" w:hAnsi="Arial" w:cs="Arial"/>
-        </w:rPr>
-        <w:t>Figma</w:t>
-      </w:r>
-      <w:proofErr w:type="spellEnd"/>
-      <w:r>
-        <w:rPr>
-          <w:rFonts w:ascii="Arial" w:eastAsia="Arial" w:hAnsi="Arial" w:cs="Arial"/>
-        </w:rPr>
-        <w:t xml:space="preserve">, </w:t>
-      </w:r>
-      <w:proofErr w:type="spellStart"/>
-      <w:r>
-        <w:rPr>
-          <w:rFonts w:ascii="Arial" w:eastAsia="Arial" w:hAnsi="Arial" w:cs="Arial"/>
-        </w:rPr>
-        <w:t>Canva</w:t>
-      </w:r>
-      <w:proofErr w:type="spellEnd"/>
+        <w:t>Design gráfico: Canva</w:t>
+      </w:r>
     </w:p>
     <w:p>
       <w:pPr>
@@ -2844,21 +2756,7 @@
         <w:rPr>
           <w:rFonts w:ascii="Arial" w:eastAsia="Arial" w:hAnsi="Arial" w:cs="Arial"/>
         </w:rPr>
-        <w:t xml:space="preserve">Banco de dados: MySQL </w:t>
-      </w:r>
-      <w:proofErr w:type="spellStart"/>
-      <w:r>
-        <w:rPr>
-          <w:rFonts w:ascii="Arial" w:eastAsia="Arial" w:hAnsi="Arial" w:cs="Arial"/>
-        </w:rPr>
-        <w:t>workbench</w:t>
-      </w:r>
-      <w:proofErr w:type="spellEnd"/>
-      <w:r>
-        <w:rPr>
-          <w:rFonts w:ascii="Arial" w:eastAsia="Arial" w:hAnsi="Arial" w:cs="Arial"/>
-        </w:rPr>
-        <w:t>, MySQL Server</w:t>
+        <w:t>Banco de dados: MySQL workbench, MySQL Server</w:t>
       </w:r>
     </w:p>
     <w:p>
@@ -2925,28 +2823,12 @@
         </w:rPr>
         <w:t xml:space="preserve">: </w:t>
       </w:r>
-      <w:proofErr w:type="spellStart"/>
-      <w:r>
-        <w:rPr>
-          <w:rFonts w:ascii="Arial" w:eastAsia="Arial" w:hAnsi="Arial" w:cs="Arial"/>
-        </w:rPr>
-        <w:t>Trello</w:t>
-      </w:r>
-      <w:proofErr w:type="spellEnd"/>
-      <w:r>
-        <w:rPr>
-          <w:rFonts w:ascii="Arial" w:eastAsia="Arial" w:hAnsi="Arial" w:cs="Arial"/>
-        </w:rPr>
-        <w:t xml:space="preserve">, </w:t>
-      </w:r>
-      <w:proofErr w:type="spellStart"/>
-      <w:r>
-        <w:rPr>
-          <w:rFonts w:ascii="Arial" w:eastAsia="Arial" w:hAnsi="Arial" w:cs="Arial"/>
-        </w:rPr>
-        <w:t>Git</w:t>
-      </w:r>
-      <w:proofErr w:type="spellEnd"/>
+      <w:r>
+        <w:rPr>
+          <w:rFonts w:ascii="Arial" w:eastAsia="Arial" w:hAnsi="Arial" w:cs="Arial"/>
+        </w:rPr>
+        <w:t>Trello, Git</w:t>
+      </w:r>
       <w:r>
         <w:rPr>
           <w:rFonts w:ascii="Arial" w:eastAsia="Arial" w:hAnsi="Arial" w:cs="Arial"/>
@@ -4739,35 +4621,35 @@
         <v:path o:extrusionok="f" gradientshapeok="t" o:connecttype="rect"/>
         <o:lock v:ext="edit" aspectratio="t"/>
       </v:shapetype>
-      <v:shape id="_x0000_i1051" type="#_x0000_t75" style="width:1023.6pt;height:499.2pt;visibility:visible;mso-wrap-style:square" o:bullet="t">
+      <v:shape id="_x0000_i1046" type="#_x0000_t75" style="width:1023.6pt;height:499.2pt;visibility:visible;mso-wrap-style:square" o:bullet="t">
         <v:imagedata r:id="rId1" o:title=""/>
       </v:shape>
     </w:pict>
   </w:numPicBullet>
   <w:numPicBullet w:numPicBulletId="1">
     <w:pict>
-      <v:shape id="_x0000_i1052" type="#_x0000_t75" style="width:489pt;height:456pt;visibility:visible;mso-wrap-style:square" o:bullet="t">
+      <v:shape id="_x0000_i1047" type="#_x0000_t75" style="width:489pt;height:456pt;visibility:visible;mso-wrap-style:square" o:bullet="t">
         <v:imagedata r:id="rId2" o:title=""/>
       </v:shape>
     </w:pict>
   </w:numPicBullet>
   <w:numPicBullet w:numPicBulletId="2">
     <w:pict>
-      <v:shape id="_x0000_i1053" type="#_x0000_t75" style="width:448.8pt;height:445.8pt;visibility:visible;mso-wrap-style:square" o:bullet="t">
+      <v:shape id="_x0000_i1048" type="#_x0000_t75" style="width:448.8pt;height:445.8pt;visibility:visible;mso-wrap-style:square" o:bullet="t">
         <v:imagedata r:id="rId3" o:title=""/>
       </v:shape>
     </w:pict>
   </w:numPicBullet>
   <w:numPicBullet w:numPicBulletId="3">
     <w:pict>
-      <v:shape id="_x0000_i1054" type="#_x0000_t75" style="width:672pt;height:669pt;visibility:visible;mso-wrap-style:square" o:bullet="t">
+      <v:shape id="_x0000_i1049" type="#_x0000_t75" style="width:672pt;height:669pt;visibility:visible;mso-wrap-style:square" o:bullet="t">
         <v:imagedata r:id="rId4" o:title=""/>
       </v:shape>
     </w:pict>
   </w:numPicBullet>
   <w:numPicBullet w:numPicBulletId="4">
     <w:pict>
-      <v:shape id="_x0000_i1055" type="#_x0000_t75" style="width:1344pt;height:1338pt;visibility:visible;mso-wrap-style:square" o:bullet="t">
+      <v:shape id="_x0000_i1050" type="#_x0000_t75" style="width:1344pt;height:1338pt;visibility:visible;mso-wrap-style:square" o:bullet="t">
         <v:imagedata r:id="rId5" o:title=""/>
       </v:shape>
     </w:pict>

</xml_diff>